<commit_message>
feat: update questionare result
</commit_message>
<xml_diff>
--- a/Documentation/PTTKYC_Nhom18.docx
+++ b/Documentation/PTTKYC_Nhom18.docx
@@ -718,22 +718,19 @@
         </w:rPr>
         <w:t xml:space="preserve"> - </w:t>
       </w:r>
-    </w:p>
-    <w:p>
-      <w:pPr>
-        <w:spacing w:after="0" w:line="360" w:lineRule="auto"/>
+      <w:r>
         <w:rPr>
           <w:rFonts w:eastAsia="Aptos" w:cs="Times New Roman"/>
           <w:kern w:val="2"/>
           <w:szCs w:val="24"/>
           <w14:ligatures w14:val="standardContextual"/>
         </w:rPr>
-      </w:pPr>
+        <w:t>221230767</w:t>
+      </w:r>
     </w:p>
     <w:p>
       <w:pPr>
         <w:spacing w:after="0" w:line="360" w:lineRule="auto"/>
-        <w:jc w:val="center"/>
         <w:rPr>
           <w:rFonts w:eastAsia="Aptos" w:cs="Times New Roman"/>
           <w:kern w:val="2"/>
@@ -741,6 +738,20 @@
           <w14:ligatures w14:val="standardContextual"/>
         </w:rPr>
       </w:pPr>
+    </w:p>
+    <w:p>
+      <w:pPr>
+        <w:spacing w:after="0" w:line="360" w:lineRule="auto"/>
+        <w:jc w:val="center"/>
+        <w:rPr>
+          <w:rFonts w:eastAsia="Aptos" w:cs="Times New Roman"/>
+          <w:kern w:val="2"/>
+          <w:szCs w:val="24"/>
+          <w14:ligatures w14:val="standardContextual"/>
+        </w:rPr>
+      </w:pPr>
+      <w:bookmarkStart w:id="8" w:name="_GoBack"/>
+      <w:bookmarkEnd w:id="8"/>
     </w:p>
     <w:p>
       <w:pPr>
@@ -2366,17 +2377,7 @@
                 <w:noProof/>
                 <w:lang w:val="vi-VN"/>
               </w:rPr>
-              <w:t>Yêu cầu phi chức nă</w:t>
-            </w:r>
-            <w:bookmarkStart w:id="8" w:name="_GoBack"/>
-            <w:bookmarkEnd w:id="8"/>
-            <w:r>
-              <w:rPr>
-                <w:rStyle w:val="Hyperlink"/>
-                <w:noProof/>
-                <w:lang w:val="vi-VN"/>
-              </w:rPr>
-              <w:t>ng (NFR):</w:t>
+              <w:t>Yêu cầu phi chức năng (NFR):</w:t>
             </w:r>
             <w:r>
               <w:rPr>
@@ -2590,169 +2591,6 @@
             </w:r>
             <w:r>
               <w:rPr>
-                <w:rStyle w:val="Hyperlink"/>
-                <w:noProof/>
-              </w:rPr>
-              <w:drawing>
-                <wp:inline distT="0" distB="0" distL="0" distR="0" wp14:anchorId="025538F1" wp14:editId="1A761BFE">
-                  <wp:extent cx="5912429" cy="3627120"/>
-                  <wp:effectExtent l="0" t="0" r="0" b="0"/>
-                  <wp:docPr id="25" name="Picture 25"/>
-                  <wp:cNvGraphicFramePr>
-                    <a:graphicFrameLocks xmlns:a="http://schemas.openxmlformats.org/drawingml/2006/main" noChangeAspect="1"/>
-                  </wp:cNvGraphicFramePr>
-                  <a:graphic xmlns:a="http://schemas.openxmlformats.org/drawingml/2006/main">
-                    <a:graphicData uri="http://schemas.openxmlformats.org/drawingml/2006/picture">
-                      <pic:pic xmlns:pic="http://schemas.openxmlformats.org/drawingml/2006/picture">
-                        <pic:nvPicPr>
-                          <pic:cNvPr id="0" name="Picture 4"/>
-                          <pic:cNvPicPr>
-                            <a:picLocks noChangeAspect="1" noChangeArrowheads="1"/>
-                          </pic:cNvPicPr>
-                        </pic:nvPicPr>
-                        <pic:blipFill>
-                          <a:blip r:embed="rId7">
-                            <a:extLst>
-                              <a:ext uri="{28A0092B-C50C-407E-A947-70E740481C1C}">
-                                <a14:useLocalDpi xmlns:a14="http://schemas.microsoft.com/office/drawing/2010/main" val="0"/>
-                              </a:ext>
-                            </a:extLst>
-                          </a:blip>
-                          <a:srcRect/>
-                          <a:stretch>
-                            <a:fillRect/>
-                          </a:stretch>
-                        </pic:blipFill>
-                        <pic:spPr bwMode="auto">
-                          <a:xfrm>
-                            <a:off x="0" y="0"/>
-                            <a:ext cx="5946837" cy="3648229"/>
-                          </a:xfrm>
-                          <a:prstGeom prst="rect">
-                            <a:avLst/>
-                          </a:prstGeom>
-                          <a:noFill/>
-                          <a:ln>
-                            <a:noFill/>
-                          </a:ln>
-                        </pic:spPr>
-                      </pic:pic>
-                    </a:graphicData>
-                  </a:graphic>
-                </wp:inline>
-              </w:drawing>
-            </w:r>
-            <w:r>
-              <w:rPr>
-                <w:rStyle w:val="Hyperlink"/>
-                <w:noProof/>
-              </w:rPr>
-              <w:drawing>
-                <wp:inline distT="0" distB="0" distL="0" distR="0" wp14:anchorId="401C99B8" wp14:editId="24420C66">
-                  <wp:extent cx="5943600" cy="2596545"/>
-                  <wp:effectExtent l="0" t="0" r="0" b="0"/>
-                  <wp:docPr id="26" name="Picture 26"/>
-                  <wp:cNvGraphicFramePr>
-                    <a:graphicFrameLocks xmlns:a="http://schemas.openxmlformats.org/drawingml/2006/main" noChangeAspect="1"/>
-                  </wp:cNvGraphicFramePr>
-                  <a:graphic xmlns:a="http://schemas.openxmlformats.org/drawingml/2006/main">
-                    <a:graphicData uri="http://schemas.openxmlformats.org/drawingml/2006/picture">
-                      <pic:pic xmlns:pic="http://schemas.openxmlformats.org/drawingml/2006/picture">
-                        <pic:nvPicPr>
-                          <pic:cNvPr id="0" name="Picture 3"/>
-                          <pic:cNvPicPr>
-                            <a:picLocks noChangeAspect="1" noChangeArrowheads="1"/>
-                          </pic:cNvPicPr>
-                        </pic:nvPicPr>
-                        <pic:blipFill>
-                          <a:blip r:embed="rId8" cstate="print">
-                            <a:extLst>
-                              <a:ext uri="{28A0092B-C50C-407E-A947-70E740481C1C}">
-                                <a14:useLocalDpi xmlns:a14="http://schemas.microsoft.com/office/drawing/2010/main" val="0"/>
-                              </a:ext>
-                            </a:extLst>
-                          </a:blip>
-                          <a:srcRect/>
-                          <a:stretch>
-                            <a:fillRect/>
-                          </a:stretch>
-                        </pic:blipFill>
-                        <pic:spPr bwMode="auto">
-                          <a:xfrm>
-                            <a:off x="0" y="0"/>
-                            <a:ext cx="5943600" cy="2596545"/>
-                          </a:xfrm>
-                          <a:prstGeom prst="rect">
-                            <a:avLst/>
-                          </a:prstGeom>
-                          <a:noFill/>
-                          <a:ln>
-                            <a:noFill/>
-                          </a:ln>
-                        </pic:spPr>
-                      </pic:pic>
-                    </a:graphicData>
-                  </a:graphic>
-                </wp:inline>
-              </w:drawing>
-            </w:r>
-            <w:r>
-              <w:rPr>
-                <w:rStyle w:val="Hyperlink"/>
-                <w:noProof/>
-              </w:rPr>
-              <w:lastRenderedPageBreak/>
-              <w:drawing>
-                <wp:inline distT="0" distB="0" distL="0" distR="0" wp14:anchorId="14E275C1" wp14:editId="4ECC38A4">
-                  <wp:extent cx="5943600" cy="2486743"/>
-                  <wp:effectExtent l="0" t="0" r="0" b="8890"/>
-                  <wp:docPr id="27" name="Picture 27"/>
-                  <wp:cNvGraphicFramePr>
-                    <a:graphicFrameLocks xmlns:a="http://schemas.openxmlformats.org/drawingml/2006/main" noChangeAspect="1"/>
-                  </wp:cNvGraphicFramePr>
-                  <a:graphic xmlns:a="http://schemas.openxmlformats.org/drawingml/2006/main">
-                    <a:graphicData uri="http://schemas.openxmlformats.org/drawingml/2006/picture">
-                      <pic:pic xmlns:pic="http://schemas.openxmlformats.org/drawingml/2006/picture">
-                        <pic:nvPicPr>
-                          <pic:cNvPr id="0" name="Picture 5"/>
-                          <pic:cNvPicPr>
-                            <a:picLocks noChangeAspect="1" noChangeArrowheads="1"/>
-                          </pic:cNvPicPr>
-                        </pic:nvPicPr>
-                        <pic:blipFill>
-                          <a:blip r:embed="rId9">
-                            <a:extLst>
-                              <a:ext uri="{28A0092B-C50C-407E-A947-70E740481C1C}">
-                                <a14:useLocalDpi xmlns:a14="http://schemas.microsoft.com/office/drawing/2010/main" val="0"/>
-                              </a:ext>
-                            </a:extLst>
-                          </a:blip>
-                          <a:srcRect/>
-                          <a:stretch>
-                            <a:fillRect/>
-                          </a:stretch>
-                        </pic:blipFill>
-                        <pic:spPr bwMode="auto">
-                          <a:xfrm>
-                            <a:off x="0" y="0"/>
-                            <a:ext cx="5943600" cy="2486743"/>
-                          </a:xfrm>
-                          <a:prstGeom prst="rect">
-                            <a:avLst/>
-                          </a:prstGeom>
-                          <a:noFill/>
-                          <a:ln>
-                            <a:noFill/>
-                          </a:ln>
-                        </pic:spPr>
-                      </pic:pic>
-                    </a:graphicData>
-                  </a:graphic>
-                </wp:inline>
-              </w:drawing>
-            </w:r>
-            <w:r>
-              <w:rPr>
                 <w:noProof/>
                 <w:webHidden/>
               </w:rPr>
@@ -4105,33 +3943,702 @@
     </w:p>
     <w:p>
       <w:pPr>
-        <w:pStyle w:val="Heading1"/>
-      </w:pPr>
-      <w:bookmarkStart w:id="15" w:name="_Toc208307407"/>
-      <w:r>
-        <w:t>2.3</w:t>
-      </w:r>
-      <w:r>
-        <w:t xml:space="preserve"> </w:t>
-      </w:r>
-      <w:r>
-        <w:rPr>
-          <w:lang w:val="vi-VN"/>
-        </w:rPr>
-        <w:t>Các tài liệu liên quan</w:t>
-      </w:r>
-      <w:r>
-        <w:t>:</w:t>
-      </w:r>
-      <w:bookmarkEnd w:id="15"/>
-    </w:p>
-    <w:p>
-      <w:pPr>
         <w:pStyle w:val="ListParagraph"/>
         <w:numPr>
           <w:ilvl w:val="0"/>
           <w:numId w:val="28"/>
         </w:numPr>
+      </w:pPr>
+      <w:r>
+        <w:t>Bạn đang làm gì?</w:t>
+      </w:r>
+    </w:p>
+    <w:p>
+      <w:pPr>
+        <w:pStyle w:val="ListParagraph"/>
+        <w:ind w:left="1080"/>
+      </w:pPr>
+      <w:r>
+        <w:rPr>
+          <w:noProof/>
+        </w:rPr>
+        <w:drawing>
+          <wp:inline distT="0" distB="0" distL="0" distR="0" wp14:anchorId="47FFD22F" wp14:editId="2DD0D68F">
+            <wp:extent cx="4944471" cy="2351096"/>
+            <wp:effectExtent l="0" t="0" r="8890" b="0"/>
+            <wp:docPr id="20" name="Picture 20" descr="C:\Users\sangd\AppData\Local\Microsoft\Windows\INetCache\Content.MSO\C8513D82.tmp"/>
+            <wp:cNvGraphicFramePr>
+              <a:graphicFrameLocks xmlns:a="http://schemas.openxmlformats.org/drawingml/2006/main" noChangeAspect="1"/>
+            </wp:cNvGraphicFramePr>
+            <a:graphic xmlns:a="http://schemas.openxmlformats.org/drawingml/2006/main">
+              <a:graphicData uri="http://schemas.openxmlformats.org/drawingml/2006/picture">
+                <pic:pic xmlns:pic="http://schemas.openxmlformats.org/drawingml/2006/picture">
+                  <pic:nvPicPr>
+                    <pic:cNvPr id="0" name="Picture 6" descr="C:\Users\sangd\AppData\Local\Microsoft\Windows\INetCache\Content.MSO\C8513D82.tmp"/>
+                    <pic:cNvPicPr>
+                      <a:picLocks noChangeAspect="1" noChangeArrowheads="1"/>
+                    </pic:cNvPicPr>
+                  </pic:nvPicPr>
+                  <pic:blipFill>
+                    <a:blip r:embed="rId7" cstate="print">
+                      <a:extLst>
+                        <a:ext uri="{28A0092B-C50C-407E-A947-70E740481C1C}">
+                          <a14:useLocalDpi xmlns:a14="http://schemas.microsoft.com/office/drawing/2010/main" val="0"/>
+                        </a:ext>
+                      </a:extLst>
+                    </a:blip>
+                    <a:srcRect/>
+                    <a:stretch>
+                      <a:fillRect/>
+                    </a:stretch>
+                  </pic:blipFill>
+                  <pic:spPr bwMode="auto">
+                    <a:xfrm>
+                      <a:off x="0" y="0"/>
+                      <a:ext cx="4952436" cy="2354884"/>
+                    </a:xfrm>
+                    <a:prstGeom prst="rect">
+                      <a:avLst/>
+                    </a:prstGeom>
+                    <a:noFill/>
+                    <a:ln>
+                      <a:noFill/>
+                    </a:ln>
+                  </pic:spPr>
+                </pic:pic>
+              </a:graphicData>
+            </a:graphic>
+          </wp:inline>
+        </w:drawing>
+      </w:r>
+    </w:p>
+    <w:p>
+      <w:pPr>
+        <w:pStyle w:val="ListParagraph"/>
+        <w:numPr>
+          <w:ilvl w:val="0"/>
+          <w:numId w:val="28"/>
+        </w:numPr>
+      </w:pPr>
+      <w:r>
+        <w:t>Bạn thường nghe nhạc ở đâu, khi nào?</w:t>
+      </w:r>
+    </w:p>
+    <w:p>
+      <w:pPr>
+        <w:ind w:firstLine="720"/>
+      </w:pPr>
+      <w:r>
+        <w:rPr>
+          <w:noProof/>
+        </w:rPr>
+        <w:drawing>
+          <wp:inline distT="0" distB="0" distL="0" distR="0" wp14:anchorId="1357012A" wp14:editId="2316BB47">
+            <wp:extent cx="4951095" cy="2354246"/>
+            <wp:effectExtent l="0" t="0" r="1905" b="8255"/>
+            <wp:docPr id="21" name="Picture 21" descr="C:\Users\sangd\AppData\Local\Microsoft\Windows\INetCache\Content.MSO\9245B8E0.tmp"/>
+            <wp:cNvGraphicFramePr>
+              <a:graphicFrameLocks xmlns:a="http://schemas.openxmlformats.org/drawingml/2006/main" noChangeAspect="1"/>
+            </wp:cNvGraphicFramePr>
+            <a:graphic xmlns:a="http://schemas.openxmlformats.org/drawingml/2006/main">
+              <a:graphicData uri="http://schemas.openxmlformats.org/drawingml/2006/picture">
+                <pic:pic xmlns:pic="http://schemas.openxmlformats.org/drawingml/2006/picture">
+                  <pic:nvPicPr>
+                    <pic:cNvPr id="0" name="Picture 8" descr="C:\Users\sangd\AppData\Local\Microsoft\Windows\INetCache\Content.MSO\9245B8E0.tmp"/>
+                    <pic:cNvPicPr>
+                      <a:picLocks noChangeAspect="1" noChangeArrowheads="1"/>
+                    </pic:cNvPicPr>
+                  </pic:nvPicPr>
+                  <pic:blipFill>
+                    <a:blip r:embed="rId8" cstate="print">
+                      <a:extLst>
+                        <a:ext uri="{28A0092B-C50C-407E-A947-70E740481C1C}">
+                          <a14:useLocalDpi xmlns:a14="http://schemas.microsoft.com/office/drawing/2010/main" val="0"/>
+                        </a:ext>
+                      </a:extLst>
+                    </a:blip>
+                    <a:srcRect/>
+                    <a:stretch>
+                      <a:fillRect/>
+                    </a:stretch>
+                  </pic:blipFill>
+                  <pic:spPr bwMode="auto">
+                    <a:xfrm>
+                      <a:off x="0" y="0"/>
+                      <a:ext cx="4960875" cy="2358897"/>
+                    </a:xfrm>
+                    <a:prstGeom prst="rect">
+                      <a:avLst/>
+                    </a:prstGeom>
+                    <a:noFill/>
+                    <a:ln>
+                      <a:noFill/>
+                    </a:ln>
+                  </pic:spPr>
+                </pic:pic>
+              </a:graphicData>
+            </a:graphic>
+          </wp:inline>
+        </w:drawing>
+      </w:r>
+    </w:p>
+    <w:p>
+      <w:r>
+        <w:br w:type="page"/>
+      </w:r>
+    </w:p>
+    <w:p>
+      <w:pPr>
+        <w:ind w:firstLine="720"/>
+      </w:pPr>
+    </w:p>
+    <w:p>
+      <w:pPr>
+        <w:pStyle w:val="ListParagraph"/>
+        <w:numPr>
+          <w:ilvl w:val="0"/>
+          <w:numId w:val="28"/>
+        </w:numPr>
+      </w:pPr>
+      <w:r>
+        <w:t>Bạn đang gặp vấn đề gì về app nghe nhạc hiện tại bạn đang sử dụng?</w:t>
+      </w:r>
+    </w:p>
+    <w:p>
+      <w:pPr>
+        <w:pStyle w:val="ListParagraph"/>
+        <w:ind w:left="1080"/>
+        <w:rPr>
+          <w:lang w:val="vi-VN"/>
+        </w:rPr>
+      </w:pPr>
+      <w:r>
+        <w:rPr>
+          <w:noProof/>
+          <w:lang w:val="vi-VN"/>
+        </w:rPr>
+        <w:drawing>
+          <wp:inline distT="0" distB="0" distL="0" distR="0" wp14:anchorId="1F4F209A" wp14:editId="262EE4A9">
+            <wp:extent cx="5615031" cy="2669948"/>
+            <wp:effectExtent l="0" t="0" r="5080" b="0"/>
+            <wp:docPr id="23" name="Picture 23" descr="C:\Users\sangd\AppData\Local\Microsoft\Windows\INetCache\Content.MSO\CBCAA42C.tmp"/>
+            <wp:cNvGraphicFramePr>
+              <a:graphicFrameLocks xmlns:a="http://schemas.openxmlformats.org/drawingml/2006/main" noChangeAspect="1"/>
+            </wp:cNvGraphicFramePr>
+            <a:graphic xmlns:a="http://schemas.openxmlformats.org/drawingml/2006/main">
+              <a:graphicData uri="http://schemas.openxmlformats.org/drawingml/2006/picture">
+                <pic:pic xmlns:pic="http://schemas.openxmlformats.org/drawingml/2006/picture">
+                  <pic:nvPicPr>
+                    <pic:cNvPr id="0" name="Picture 15" descr="C:\Users\sangd\AppData\Local\Microsoft\Windows\INetCache\Content.MSO\CBCAA42C.tmp"/>
+                    <pic:cNvPicPr>
+                      <a:picLocks noChangeAspect="1" noChangeArrowheads="1"/>
+                    </pic:cNvPicPr>
+                  </pic:nvPicPr>
+                  <pic:blipFill>
+                    <a:blip r:embed="rId9" cstate="print">
+                      <a:extLst>
+                        <a:ext uri="{28A0092B-C50C-407E-A947-70E740481C1C}">
+                          <a14:useLocalDpi xmlns:a14="http://schemas.microsoft.com/office/drawing/2010/main" val="0"/>
+                        </a:ext>
+                      </a:extLst>
+                    </a:blip>
+                    <a:srcRect/>
+                    <a:stretch>
+                      <a:fillRect/>
+                    </a:stretch>
+                  </pic:blipFill>
+                  <pic:spPr bwMode="auto">
+                    <a:xfrm>
+                      <a:off x="0" y="0"/>
+                      <a:ext cx="5627803" cy="2676021"/>
+                    </a:xfrm>
+                    <a:prstGeom prst="rect">
+                      <a:avLst/>
+                    </a:prstGeom>
+                    <a:noFill/>
+                    <a:ln>
+                      <a:noFill/>
+                    </a:ln>
+                  </pic:spPr>
+                </pic:pic>
+              </a:graphicData>
+            </a:graphic>
+          </wp:inline>
+        </w:drawing>
+      </w:r>
+    </w:p>
+    <w:p>
+      <w:pPr>
+        <w:pStyle w:val="ListParagraph"/>
+        <w:numPr>
+          <w:ilvl w:val="0"/>
+          <w:numId w:val="28"/>
+        </w:numPr>
+        <w:rPr>
+          <w:lang w:val="vi-VN"/>
+        </w:rPr>
+      </w:pPr>
+      <w:r>
+        <w:rPr>
+          <w:lang w:val="vi-VN"/>
+        </w:rPr>
+        <w:t>Bạn mong muốn App nghe nhạc có những thể loại nhạc nào?</w:t>
+      </w:r>
+    </w:p>
+    <w:p>
+      <w:pPr>
+        <w:ind w:left="720"/>
+        <w:rPr>
+          <w:lang w:val="vi-VN"/>
+        </w:rPr>
+      </w:pPr>
+      <w:r>
+        <w:rPr>
+          <w:noProof/>
+          <w:lang w:val="vi-VN"/>
+        </w:rPr>
+        <w:drawing>
+          <wp:inline distT="0" distB="0" distL="0" distR="0" wp14:anchorId="0F411FFA" wp14:editId="56CB3DDA">
+            <wp:extent cx="5943600" cy="2826182"/>
+            <wp:effectExtent l="0" t="0" r="0" b="0"/>
+            <wp:docPr id="24" name="Picture 24" descr="C:\Users\sangd\AppData\Local\Microsoft\Windows\INetCache\Content.MSO\397F971A.tmp"/>
+            <wp:cNvGraphicFramePr>
+              <a:graphicFrameLocks xmlns:a="http://schemas.openxmlformats.org/drawingml/2006/main" noChangeAspect="1"/>
+            </wp:cNvGraphicFramePr>
+            <a:graphic xmlns:a="http://schemas.openxmlformats.org/drawingml/2006/main">
+              <a:graphicData uri="http://schemas.openxmlformats.org/drawingml/2006/picture">
+                <pic:pic xmlns:pic="http://schemas.openxmlformats.org/drawingml/2006/picture">
+                  <pic:nvPicPr>
+                    <pic:cNvPr id="0" name="Picture 17" descr="C:\Users\sangd\AppData\Local\Microsoft\Windows\INetCache\Content.MSO\397F971A.tmp"/>
+                    <pic:cNvPicPr>
+                      <a:picLocks noChangeAspect="1" noChangeArrowheads="1"/>
+                    </pic:cNvPicPr>
+                  </pic:nvPicPr>
+                  <pic:blipFill>
+                    <a:blip r:embed="rId10" cstate="print">
+                      <a:extLst>
+                        <a:ext uri="{28A0092B-C50C-407E-A947-70E740481C1C}">
+                          <a14:useLocalDpi xmlns:a14="http://schemas.microsoft.com/office/drawing/2010/main" val="0"/>
+                        </a:ext>
+                      </a:extLst>
+                    </a:blip>
+                    <a:srcRect/>
+                    <a:stretch>
+                      <a:fillRect/>
+                    </a:stretch>
+                  </pic:blipFill>
+                  <pic:spPr bwMode="auto">
+                    <a:xfrm>
+                      <a:off x="0" y="0"/>
+                      <a:ext cx="5943600" cy="2826182"/>
+                    </a:xfrm>
+                    <a:prstGeom prst="rect">
+                      <a:avLst/>
+                    </a:prstGeom>
+                    <a:noFill/>
+                    <a:ln>
+                      <a:noFill/>
+                    </a:ln>
+                  </pic:spPr>
+                </pic:pic>
+              </a:graphicData>
+            </a:graphic>
+          </wp:inline>
+        </w:drawing>
+      </w:r>
+    </w:p>
+    <w:p>
+      <w:pPr>
+        <w:rPr>
+          <w:lang w:val="vi-VN"/>
+        </w:rPr>
+      </w:pPr>
+      <w:r>
+        <w:rPr>
+          <w:lang w:val="vi-VN"/>
+        </w:rPr>
+        <w:br w:type="page"/>
+      </w:r>
+    </w:p>
+    <w:p>
+      <w:pPr>
+        <w:ind w:left="720"/>
+        <w:rPr>
+          <w:lang w:val="vi-VN"/>
+        </w:rPr>
+      </w:pPr>
+    </w:p>
+    <w:p>
+      <w:pPr>
+        <w:pStyle w:val="ListParagraph"/>
+        <w:numPr>
+          <w:ilvl w:val="0"/>
+          <w:numId w:val="28"/>
+        </w:numPr>
+        <w:rPr>
+          <w:lang w:val="vi-VN"/>
+        </w:rPr>
+      </w:pPr>
+      <w:r>
+        <w:rPr>
+          <w:lang w:val="vi-VN"/>
+        </w:rPr>
+        <w:t>K</w:t>
+      </w:r>
+      <w:r>
+        <w:rPr>
+          <w:lang w:val="vi-VN"/>
+        </w:rPr>
+        <w:t>hi nghe một bài hát bạn quan tâm đến:</w:t>
+      </w:r>
+    </w:p>
+    <w:p>
+      <w:pPr>
+        <w:ind w:left="720"/>
+        <w:rPr>
+          <w:lang w:val="vi-VN"/>
+        </w:rPr>
+      </w:pPr>
+      <w:r>
+        <w:rPr>
+          <w:noProof/>
+          <w:lang w:val="vi-VN"/>
+        </w:rPr>
+        <w:drawing>
+          <wp:inline distT="0" distB="0" distL="0" distR="0" wp14:anchorId="6E395BF0" wp14:editId="5D677CAA">
+            <wp:extent cx="5943600" cy="2826182"/>
+            <wp:effectExtent l="0" t="0" r="0" b="0"/>
+            <wp:docPr id="28" name="Picture 28" descr="C:\Users\sangd\AppData\Local\Microsoft\Windows\INetCache\Content.MSO\33517E38.tmp"/>
+            <wp:cNvGraphicFramePr>
+              <a:graphicFrameLocks xmlns:a="http://schemas.openxmlformats.org/drawingml/2006/main" noChangeAspect="1"/>
+            </wp:cNvGraphicFramePr>
+            <a:graphic xmlns:a="http://schemas.openxmlformats.org/drawingml/2006/main">
+              <a:graphicData uri="http://schemas.openxmlformats.org/drawingml/2006/picture">
+                <pic:pic xmlns:pic="http://schemas.openxmlformats.org/drawingml/2006/picture">
+                  <pic:nvPicPr>
+                    <pic:cNvPr id="0" name="Picture 19" descr="C:\Users\sangd\AppData\Local\Microsoft\Windows\INetCache\Content.MSO\33517E38.tmp"/>
+                    <pic:cNvPicPr>
+                      <a:picLocks noChangeAspect="1" noChangeArrowheads="1"/>
+                    </pic:cNvPicPr>
+                  </pic:nvPicPr>
+                  <pic:blipFill>
+                    <a:blip r:embed="rId11" cstate="print">
+                      <a:extLst>
+                        <a:ext uri="{28A0092B-C50C-407E-A947-70E740481C1C}">
+                          <a14:useLocalDpi xmlns:a14="http://schemas.microsoft.com/office/drawing/2010/main" val="0"/>
+                        </a:ext>
+                      </a:extLst>
+                    </a:blip>
+                    <a:srcRect/>
+                    <a:stretch>
+                      <a:fillRect/>
+                    </a:stretch>
+                  </pic:blipFill>
+                  <pic:spPr bwMode="auto">
+                    <a:xfrm>
+                      <a:off x="0" y="0"/>
+                      <a:ext cx="5943600" cy="2826182"/>
+                    </a:xfrm>
+                    <a:prstGeom prst="rect">
+                      <a:avLst/>
+                    </a:prstGeom>
+                    <a:noFill/>
+                    <a:ln>
+                      <a:noFill/>
+                    </a:ln>
+                  </pic:spPr>
+                </pic:pic>
+              </a:graphicData>
+            </a:graphic>
+          </wp:inline>
+        </w:drawing>
+      </w:r>
+    </w:p>
+    <w:p>
+      <w:pPr>
+        <w:pStyle w:val="ListParagraph"/>
+        <w:numPr>
+          <w:ilvl w:val="0"/>
+          <w:numId w:val="28"/>
+        </w:numPr>
+        <w:rPr>
+          <w:lang w:val="vi-VN"/>
+        </w:rPr>
+      </w:pPr>
+      <w:r>
+        <w:rPr>
+          <w:lang w:val="vi-VN"/>
+        </w:rPr>
+        <w:t>Bài hát có cần phải đồng bộ lyrics chạy theo hay không?</w:t>
+      </w:r>
+    </w:p>
+    <w:p>
+      <w:pPr>
+        <w:ind w:left="720"/>
+        <w:rPr>
+          <w:lang w:val="vi-VN"/>
+        </w:rPr>
+      </w:pPr>
+      <w:r>
+        <w:rPr>
+          <w:noProof/>
+          <w:lang w:val="vi-VN"/>
+        </w:rPr>
+        <w:drawing>
+          <wp:inline distT="0" distB="0" distL="0" distR="0" wp14:anchorId="392D8948" wp14:editId="55E16D43">
+            <wp:extent cx="5398632" cy="2270125"/>
+            <wp:effectExtent l="0" t="0" r="0" b="0"/>
+            <wp:docPr id="29" name="Picture 29" descr="C:\Users\sangd\AppData\Local\Microsoft\Windows\INetCache\Content.MSO\CE81D906.tmp"/>
+            <wp:cNvGraphicFramePr>
+              <a:graphicFrameLocks xmlns:a="http://schemas.openxmlformats.org/drawingml/2006/main" noChangeAspect="1"/>
+            </wp:cNvGraphicFramePr>
+            <a:graphic xmlns:a="http://schemas.openxmlformats.org/drawingml/2006/main">
+              <a:graphicData uri="http://schemas.openxmlformats.org/drawingml/2006/picture">
+                <pic:pic xmlns:pic="http://schemas.openxmlformats.org/drawingml/2006/picture">
+                  <pic:nvPicPr>
+                    <pic:cNvPr id="0" name="Picture 21" descr="C:\Users\sangd\AppData\Local\Microsoft\Windows\INetCache\Content.MSO\CE81D906.tmp"/>
+                    <pic:cNvPicPr>
+                      <a:picLocks noChangeAspect="1" noChangeArrowheads="1"/>
+                    </pic:cNvPicPr>
+                  </pic:nvPicPr>
+                  <pic:blipFill>
+                    <a:blip r:embed="rId12" cstate="print">
+                      <a:extLst>
+                        <a:ext uri="{28A0092B-C50C-407E-A947-70E740481C1C}">
+                          <a14:useLocalDpi xmlns:a14="http://schemas.microsoft.com/office/drawing/2010/main" val="0"/>
+                        </a:ext>
+                      </a:extLst>
+                    </a:blip>
+                    <a:srcRect/>
+                    <a:stretch>
+                      <a:fillRect/>
+                    </a:stretch>
+                  </pic:blipFill>
+                  <pic:spPr bwMode="auto">
+                    <a:xfrm>
+                      <a:off x="0" y="0"/>
+                      <a:ext cx="5404218" cy="2272474"/>
+                    </a:xfrm>
+                    <a:prstGeom prst="rect">
+                      <a:avLst/>
+                    </a:prstGeom>
+                    <a:noFill/>
+                    <a:ln>
+                      <a:noFill/>
+                    </a:ln>
+                  </pic:spPr>
+                </pic:pic>
+              </a:graphicData>
+            </a:graphic>
+          </wp:inline>
+        </w:drawing>
+      </w:r>
+    </w:p>
+    <w:p>
+      <w:pPr>
+        <w:rPr>
+          <w:lang w:val="vi-VN"/>
+        </w:rPr>
+      </w:pPr>
+      <w:r>
+        <w:rPr>
+          <w:lang w:val="vi-VN"/>
+        </w:rPr>
+        <w:br w:type="page"/>
+      </w:r>
+    </w:p>
+    <w:p>
+      <w:pPr>
+        <w:pStyle w:val="ListParagraph"/>
+        <w:numPr>
+          <w:ilvl w:val="0"/>
+          <w:numId w:val="28"/>
+        </w:numPr>
+        <w:rPr>
+          <w:lang w:val="vi-VN"/>
+        </w:rPr>
+      </w:pPr>
+      <w:r>
+        <w:rPr>
+          <w:rFonts w:ascii="Arial" w:hAnsi="Arial" w:cs="Arial"/>
+          <w:color w:val="000000"/>
+          <w:sz w:val="22"/>
+        </w:rPr>
+        <w:lastRenderedPageBreak/>
+        <w:t>Bạn muốn tìm kiếm bài hát với những điều kiện nào?</w:t>
+      </w:r>
+    </w:p>
+    <w:p>
+      <w:pPr>
+        <w:ind w:left="720"/>
+        <w:rPr>
+          <w:lang w:val="vi-VN"/>
+        </w:rPr>
+      </w:pPr>
+      <w:r>
+        <w:rPr>
+          <w:noProof/>
+          <w:lang w:val="vi-VN"/>
+        </w:rPr>
+        <w:drawing>
+          <wp:inline distT="0" distB="0" distL="0" distR="0" wp14:anchorId="3D8F88A1" wp14:editId="0BDC92B2">
+            <wp:extent cx="5943600" cy="2826182"/>
+            <wp:effectExtent l="0" t="0" r="0" b="0"/>
+            <wp:docPr id="30" name="Picture 30" descr="C:\Users\sangd\AppData\Local\Microsoft\Windows\INetCache\Content.MSO\484355E2.tmp"/>
+            <wp:cNvGraphicFramePr>
+              <a:graphicFrameLocks xmlns:a="http://schemas.openxmlformats.org/drawingml/2006/main" noChangeAspect="1"/>
+            </wp:cNvGraphicFramePr>
+            <a:graphic xmlns:a="http://schemas.openxmlformats.org/drawingml/2006/main">
+              <a:graphicData uri="http://schemas.openxmlformats.org/drawingml/2006/picture">
+                <pic:pic xmlns:pic="http://schemas.openxmlformats.org/drawingml/2006/picture">
+                  <pic:nvPicPr>
+                    <pic:cNvPr id="0" name="Picture 23" descr="C:\Users\sangd\AppData\Local\Microsoft\Windows\INetCache\Content.MSO\484355E2.tmp"/>
+                    <pic:cNvPicPr>
+                      <a:picLocks noChangeAspect="1" noChangeArrowheads="1"/>
+                    </pic:cNvPicPr>
+                  </pic:nvPicPr>
+                  <pic:blipFill>
+                    <a:blip r:embed="rId13" cstate="print">
+                      <a:extLst>
+                        <a:ext uri="{28A0092B-C50C-407E-A947-70E740481C1C}">
+                          <a14:useLocalDpi xmlns:a14="http://schemas.microsoft.com/office/drawing/2010/main" val="0"/>
+                        </a:ext>
+                      </a:extLst>
+                    </a:blip>
+                    <a:srcRect/>
+                    <a:stretch>
+                      <a:fillRect/>
+                    </a:stretch>
+                  </pic:blipFill>
+                  <pic:spPr bwMode="auto">
+                    <a:xfrm>
+                      <a:off x="0" y="0"/>
+                      <a:ext cx="5943600" cy="2826182"/>
+                    </a:xfrm>
+                    <a:prstGeom prst="rect">
+                      <a:avLst/>
+                    </a:prstGeom>
+                    <a:noFill/>
+                    <a:ln>
+                      <a:noFill/>
+                    </a:ln>
+                  </pic:spPr>
+                </pic:pic>
+              </a:graphicData>
+            </a:graphic>
+          </wp:inline>
+        </w:drawing>
+      </w:r>
+    </w:p>
+    <w:p>
+      <w:pPr>
+        <w:pStyle w:val="ListParagraph"/>
+        <w:numPr>
+          <w:ilvl w:val="0"/>
+          <w:numId w:val="28"/>
+        </w:numPr>
+        <w:rPr>
+          <w:lang w:val="vi-VN"/>
+        </w:rPr>
+      </w:pPr>
+      <w:r>
+        <w:rPr>
+          <w:lang w:val="vi-VN"/>
+        </w:rPr>
+        <w:t>Bạn có muốn App nghe nhạc phải của bạn có thể sử dụng trực tuyến hay không</w:t>
+      </w:r>
+    </w:p>
+    <w:p>
+      <w:pPr>
+        <w:ind w:left="1080"/>
+        <w:rPr>
+          <w:lang w:val="vi-VN"/>
+        </w:rPr>
+      </w:pPr>
+      <w:r>
+        <w:rPr>
+          <w:noProof/>
+          <w:lang w:val="vi-VN"/>
+        </w:rPr>
+        <w:drawing>
+          <wp:inline distT="0" distB="0" distL="0" distR="0" wp14:anchorId="25EFA5AD" wp14:editId="20DC4232">
+            <wp:extent cx="5852160" cy="2460833"/>
+            <wp:effectExtent l="0" t="0" r="0" b="0"/>
+            <wp:docPr id="32" name="Picture 32" descr="C:\Users\sangd\AppData\Local\Microsoft\Windows\INetCache\Content.MSO\10F604E.tmp"/>
+            <wp:cNvGraphicFramePr>
+              <a:graphicFrameLocks xmlns:a="http://schemas.openxmlformats.org/drawingml/2006/main" noChangeAspect="1"/>
+            </wp:cNvGraphicFramePr>
+            <a:graphic xmlns:a="http://schemas.openxmlformats.org/drawingml/2006/main">
+              <a:graphicData uri="http://schemas.openxmlformats.org/drawingml/2006/picture">
+                <pic:pic xmlns:pic="http://schemas.openxmlformats.org/drawingml/2006/picture">
+                  <pic:nvPicPr>
+                    <pic:cNvPr id="0" name="Picture 30" descr="C:\Users\sangd\AppData\Local\Microsoft\Windows\INetCache\Content.MSO\10F604E.tmp"/>
+                    <pic:cNvPicPr>
+                      <a:picLocks noChangeAspect="1" noChangeArrowheads="1"/>
+                    </pic:cNvPicPr>
+                  </pic:nvPicPr>
+                  <pic:blipFill>
+                    <a:blip r:embed="rId14" cstate="print">
+                      <a:extLst>
+                        <a:ext uri="{28A0092B-C50C-407E-A947-70E740481C1C}">
+                          <a14:useLocalDpi xmlns:a14="http://schemas.microsoft.com/office/drawing/2010/main" val="0"/>
+                        </a:ext>
+                      </a:extLst>
+                    </a:blip>
+                    <a:srcRect/>
+                    <a:stretch>
+                      <a:fillRect/>
+                    </a:stretch>
+                  </pic:blipFill>
+                  <pic:spPr bwMode="auto">
+                    <a:xfrm>
+                      <a:off x="0" y="0"/>
+                      <a:ext cx="5855207" cy="2462114"/>
+                    </a:xfrm>
+                    <a:prstGeom prst="rect">
+                      <a:avLst/>
+                    </a:prstGeom>
+                    <a:noFill/>
+                    <a:ln>
+                      <a:noFill/>
+                    </a:ln>
+                  </pic:spPr>
+                </pic:pic>
+              </a:graphicData>
+            </a:graphic>
+          </wp:inline>
+        </w:drawing>
+      </w:r>
+    </w:p>
+    <w:p>
+      <w:pPr>
+        <w:pStyle w:val="Heading1"/>
+      </w:pPr>
+      <w:bookmarkStart w:id="15" w:name="_Toc208307407"/>
+      <w:r>
+        <w:t>2.3</w:t>
+      </w:r>
+      <w:r>
+        <w:t xml:space="preserve"> </w:t>
+      </w:r>
+      <w:r>
+        <w:rPr>
+          <w:lang w:val="vi-VN"/>
+        </w:rPr>
+        <w:t>Các tài liệu liên quan</w:t>
+      </w:r>
+      <w:r>
+        <w:t>:</w:t>
+      </w:r>
+      <w:bookmarkEnd w:id="15"/>
+    </w:p>
+    <w:p>
+      <w:pPr>
+        <w:pStyle w:val="ListParagraph"/>
+        <w:numPr>
+          <w:ilvl w:val="0"/>
+          <w:numId w:val="28"/>
+        </w:numPr>
         <w:rPr>
           <w:b/>
           <w:lang w:val="vi-VN"/>
@@ -4151,6 +4658,94 @@
       <w:pPr>
         <w:pStyle w:val="ListParagraph"/>
         <w:numPr>
+          <w:ilvl w:val="1"/>
+          <w:numId w:val="28"/>
+        </w:numPr>
+        <w:rPr>
+          <w:b/>
+          <w:lang w:val="vi-VN"/>
+        </w:rPr>
+      </w:pPr>
+      <w:r>
+        <w:rPr>
+          <w:color w:val="000000"/>
+          <w:szCs w:val="26"/>
+        </w:rPr>
+        <w:t>Bảo đảm bài hát trong ứng dụng có bản quyền hợp pháp – Luật sở hữu trí tuệ 2005, sửa đổi 2022(</w:t>
+      </w:r>
+      <w:hyperlink r:id="rId15" w:history="1">
+        <w:r>
+          <w:rPr>
+            <w:rStyle w:val="Hyperlink"/>
+            <w:color w:val="1155CC"/>
+          </w:rPr>
+          <w:t>Cục bản quyền tác giả</w:t>
+        </w:r>
+      </w:hyperlink>
+      <w:r>
+        <w:rPr>
+          <w:color w:val="000000"/>
+          <w:szCs w:val="26"/>
+        </w:rPr>
+        <w:t>).</w:t>
+      </w:r>
+    </w:p>
+    <w:p>
+      <w:pPr>
+        <w:pStyle w:val="ListParagraph"/>
+        <w:numPr>
+          <w:ilvl w:val="1"/>
+          <w:numId w:val="28"/>
+        </w:numPr>
+        <w:rPr>
+          <w:b/>
+          <w:lang w:val="vi-VN"/>
+        </w:rPr>
+      </w:pPr>
+      <w:r>
+        <w:rPr>
+          <w:color w:val="000000"/>
+          <w:szCs w:val="26"/>
+        </w:rPr>
+        <w:t>Bảo vệ các thông tin tài khoản đã đăng ký – Nghị định  13/2023/NĐ-CP về bảo vệ dữ liệu cá nhân(</w:t>
+      </w:r>
+      <w:hyperlink r:id="rId16" w:history="1">
+        <w:r>
+          <w:rPr>
+            <w:rStyle w:val="Hyperlink"/>
+            <w:color w:val="1155CC"/>
+          </w:rPr>
+          <w:t>Cục An toàn thông tin</w:t>
+        </w:r>
+      </w:hyperlink>
+      <w:r>
+        <w:rPr>
+          <w:color w:val="000000"/>
+          <w:szCs w:val="26"/>
+        </w:rPr>
+        <w:t>) và luật an toàn thông tin mạng 2015(</w:t>
+      </w:r>
+      <w:hyperlink r:id="rId17" w:history="1">
+        <w:r>
+          <w:rPr>
+            <w:rStyle w:val="Hyperlink"/>
+            <w:color w:val="1155CC"/>
+          </w:rPr>
+          <w:t>Cục An toàn thông tin</w:t>
+        </w:r>
+      </w:hyperlink>
+      <w:r>
+        <w:rPr>
+          <w:color w:val="000000"/>
+          <w:szCs w:val="26"/>
+        </w:rPr>
+        <w:t>).</w:t>
+      </w:r>
+    </w:p>
+    <w:p>
+      <w:pPr>
+        <w:pStyle w:val="ListParagraph"/>
+        <w:numPr>
           <w:ilvl w:val="0"/>
           <w:numId w:val="28"/>
         </w:numPr>
@@ -4212,6 +4807,7 @@
           <w:bCs/>
           <w:szCs w:val="26"/>
         </w:rPr>
+        <w:lastRenderedPageBreak/>
         <w:t>User story và tiêu chí chấp thuận</w:t>
       </w:r>
     </w:p>
@@ -4610,7 +5206,6 @@
           <w:bCs/>
           <w:szCs w:val="26"/>
         </w:rPr>
-        <w:lastRenderedPageBreak/>
         <w:t>Giá trị: Nâng cao trải nghiệm, giữ chân người dùng.</w:t>
       </w:r>
     </w:p>
@@ -4741,6 +5336,7 @@
           <w:bCs/>
           <w:szCs w:val="26"/>
         </w:rPr>
+        <w:lastRenderedPageBreak/>
         <w:t>Người dùng: Người nghe nhạc</w:t>
       </w:r>
     </w:p>
@@ -5175,7 +5771,6 @@
           <w:bCs/>
           <w:szCs w:val="26"/>
         </w:rPr>
-        <w:lastRenderedPageBreak/>
         <w:t>Phân tích:</w:t>
       </w:r>
     </w:p>
@@ -5336,6 +5931,7 @@
       </w:pPr>
       <w:bookmarkStart w:id="19" w:name="_Toc208307411"/>
       <w:r>
+        <w:lastRenderedPageBreak/>
         <w:t xml:space="preserve">2.4.4 </w:t>
       </w:r>
       <w:r>
@@ -5782,7 +6378,6 @@
           <w:bCs/>
           <w:szCs w:val="26"/>
         </w:rPr>
-        <w:lastRenderedPageBreak/>
         <w:t>Với tư cách một người sử dụng ứng dụng nghe nhạc, tôi được tự do tạo playlist để thưởng thức trong các tình huống khác nhau.</w:t>
       </w:r>
     </w:p>
@@ -5907,6 +6502,7 @@
           <w:bCs/>
           <w:szCs w:val="26"/>
         </w:rPr>
+        <w:lastRenderedPageBreak/>
         <w:t>Tạo playlist và đặt tên tuỳ thích.</w:t>
       </w:r>
     </w:p>
@@ -6322,7 +6918,6 @@
       </w:pPr>
       <w:bookmarkStart w:id="23" w:name="_Toc208307415"/>
       <w:r>
-        <w:lastRenderedPageBreak/>
         <w:t xml:space="preserve">2.5.1.2 </w:t>
       </w:r>
       <w:r>
@@ -6463,6 +7058,7 @@
       </w:pPr>
       <w:bookmarkStart w:id="24" w:name="_Toc208307416"/>
       <w:r>
+        <w:lastRenderedPageBreak/>
         <w:t xml:space="preserve">2.5.1.3 </w:t>
       </w:r>
       <w:r>
@@ -6957,7 +7553,6 @@
           <w:szCs w:val="26"/>
           <w:lang w:val="vi-VN"/>
         </w:rPr>
-        <w:lastRenderedPageBreak/>
         <w:t>NFR7: Hệ thống có khả năng mở rộng.</w:t>
       </w:r>
     </w:p>
@@ -7093,7 +7688,7 @@
                     </pic:cNvPicPr>
                   </pic:nvPicPr>
                   <pic:blipFill>
-                    <a:blip r:embed="rId10">
+                    <a:blip r:embed="rId18">
                       <a:extLst>
                         <a:ext uri="{28A0092B-C50C-407E-A947-70E740481C1C}">
                           <a14:useLocalDpi xmlns:a14="http://schemas.microsoft.com/office/drawing/2010/main" val="0"/>
@@ -7161,7 +7756,7 @@
                     </pic:cNvPicPr>
                   </pic:nvPicPr>
                   <pic:blipFill>
-                    <a:blip r:embed="rId11">
+                    <a:blip r:embed="rId19">
                       <a:extLst>
                         <a:ext uri="{28A0092B-C50C-407E-A947-70E740481C1C}">
                           <a14:useLocalDpi xmlns:a14="http://schemas.microsoft.com/office/drawing/2010/main" val="0"/>
@@ -7230,7 +7825,7 @@
                     </pic:cNvPicPr>
                   </pic:nvPicPr>
                   <pic:blipFill>
-                    <a:blip r:embed="rId12">
+                    <a:blip r:embed="rId20">
                       <a:extLst>
                         <a:ext uri="{28A0092B-C50C-407E-A947-70E740481C1C}">
                           <a14:useLocalDpi xmlns:a14="http://schemas.microsoft.com/office/drawing/2010/main" val="0"/>
@@ -7334,7 +7929,7 @@
                     </pic:cNvPicPr>
                   </pic:nvPicPr>
                   <pic:blipFill>
-                    <a:blip r:embed="rId13">
+                    <a:blip r:embed="rId21">
                       <a:extLst>
                         <a:ext uri="{28A0092B-C50C-407E-A947-70E740481C1C}">
                           <a14:useLocalDpi xmlns:a14="http://schemas.microsoft.com/office/drawing/2010/main" val="0"/>
@@ -7393,7 +7988,7 @@
                     </pic:cNvPicPr>
                   </pic:nvPicPr>
                   <pic:blipFill>
-                    <a:blip r:embed="rId14">
+                    <a:blip r:embed="rId22">
                       <a:extLst>
                         <a:ext uri="{28A0092B-C50C-407E-A947-70E740481C1C}">
                           <a14:useLocalDpi xmlns:a14="http://schemas.microsoft.com/office/drawing/2010/main" val="0"/>
@@ -7470,7 +8065,7 @@
                     </pic:cNvPicPr>
                   </pic:nvPicPr>
                   <pic:blipFill>
-                    <a:blip r:embed="rId15">
+                    <a:blip r:embed="rId23">
                       <a:extLst>
                         <a:ext uri="{28A0092B-C50C-407E-A947-70E740481C1C}">
                           <a14:useLocalDpi xmlns:a14="http://schemas.microsoft.com/office/drawing/2010/main" val="0"/>
@@ -7547,7 +8142,7 @@
                     </pic:cNvPicPr>
                   </pic:nvPicPr>
                   <pic:blipFill>
-                    <a:blip r:embed="rId16">
+                    <a:blip r:embed="rId24">
                       <a:extLst>
                         <a:ext uri="{28A0092B-C50C-407E-A947-70E740481C1C}">
                           <a14:useLocalDpi xmlns:a14="http://schemas.microsoft.com/office/drawing/2010/main" val="0"/>
@@ -7629,7 +8224,7 @@
                     </pic:cNvPicPr>
                   </pic:nvPicPr>
                   <pic:blipFill>
-                    <a:blip r:embed="rId17">
+                    <a:blip r:embed="rId25">
                       <a:extLst>
                         <a:ext uri="{28A0092B-C50C-407E-A947-70E740481C1C}">
                           <a14:useLocalDpi xmlns:a14="http://schemas.microsoft.com/office/drawing/2010/main" val="0"/>
@@ -7707,7 +8302,7 @@
                     </pic:cNvPicPr>
                   </pic:nvPicPr>
                   <pic:blipFill>
-                    <a:blip r:embed="rId18">
+                    <a:blip r:embed="rId26">
                       <a:extLst>
                         <a:ext uri="{28A0092B-C50C-407E-A947-70E740481C1C}">
                           <a14:useLocalDpi xmlns:a14="http://schemas.microsoft.com/office/drawing/2010/main" val="0"/>
@@ -7803,7 +8398,7 @@
                     </pic:cNvPicPr>
                   </pic:nvPicPr>
                   <pic:blipFill>
-                    <a:blip r:embed="rId19">
+                    <a:blip r:embed="rId27">
                       <a:extLst>
                         <a:ext uri="{28A0092B-C50C-407E-A947-70E740481C1C}">
                           <a14:useLocalDpi xmlns:a14="http://schemas.microsoft.com/office/drawing/2010/main" val="0"/>
@@ -7881,7 +8476,7 @@
                     </pic:cNvPicPr>
                   </pic:nvPicPr>
                   <pic:blipFill>
-                    <a:blip r:embed="rId20">
+                    <a:blip r:embed="rId28">
                       <a:extLst>
                         <a:ext uri="{28A0092B-C50C-407E-A947-70E740481C1C}">
                           <a14:useLocalDpi xmlns:a14="http://schemas.microsoft.com/office/drawing/2010/main" val="0"/>
@@ -7955,7 +8550,7 @@
                     </pic:cNvPicPr>
                   </pic:nvPicPr>
                   <pic:blipFill>
-                    <a:blip r:embed="rId21">
+                    <a:blip r:embed="rId29">
                       <a:extLst>
                         <a:ext uri="{28A0092B-C50C-407E-A947-70E740481C1C}">
                           <a14:useLocalDpi xmlns:a14="http://schemas.microsoft.com/office/drawing/2010/main" val="0"/>
@@ -8033,7 +8628,7 @@
                     </pic:cNvPicPr>
                   </pic:nvPicPr>
                   <pic:blipFill>
-                    <a:blip r:embed="rId22">
+                    <a:blip r:embed="rId30">
                       <a:extLst>
                         <a:ext uri="{28A0092B-C50C-407E-A947-70E740481C1C}">
                           <a14:useLocalDpi xmlns:a14="http://schemas.microsoft.com/office/drawing/2010/main" val="0"/>
@@ -8071,9 +8666,6 @@
       </w:r>
     </w:p>
     <w:p>
-      <w:pPr>
-        <w:pStyle w:val="Heading2"/>
-      </w:pPr>
       <w:bookmarkStart w:id="29" w:name="_Toc208307421"/>
       <w:r>
         <w:lastRenderedPageBreak/>
@@ -8107,7 +8699,7 @@
                     </pic:cNvPicPr>
                   </pic:nvPicPr>
                   <pic:blipFill>
-                    <a:blip r:embed="rId7">
+                    <a:blip r:embed="rId31">
                       <a:extLst>
                         <a:ext uri="{28A0092B-C50C-407E-A947-70E740481C1C}">
                           <a14:useLocalDpi xmlns:a14="http://schemas.microsoft.com/office/drawing/2010/main" val="0"/>
@@ -8161,7 +8753,7 @@
                     </pic:cNvPicPr>
                   </pic:nvPicPr>
                   <pic:blipFill>
-                    <a:blip r:embed="rId8" cstate="print">
+                    <a:blip r:embed="rId32" cstate="print">
                       <a:extLst>
                         <a:ext uri="{28A0092B-C50C-407E-A947-70E740481C1C}">
                           <a14:useLocalDpi xmlns:a14="http://schemas.microsoft.com/office/drawing/2010/main" val="0"/>
@@ -8214,7 +8806,7 @@
                     </pic:cNvPicPr>
                   </pic:nvPicPr>
                   <pic:blipFill>
-                    <a:blip r:embed="rId9">
+                    <a:blip r:embed="rId33">
                       <a:extLst>
                         <a:ext uri="{28A0092B-C50C-407E-A947-70E740481C1C}">
                           <a14:useLocalDpi xmlns:a14="http://schemas.microsoft.com/office/drawing/2010/main" val="0"/>
@@ -8312,7 +8904,7 @@
                     </pic:cNvPicPr>
                   </pic:nvPicPr>
                   <pic:blipFill>
-                    <a:blip r:embed="rId23">
+                    <a:blip r:embed="rId34">
                       <a:extLst>
                         <a:ext uri="{28A0092B-C50C-407E-A947-70E740481C1C}">
                           <a14:useLocalDpi xmlns:a14="http://schemas.microsoft.com/office/drawing/2010/main" val="0"/>
@@ -10112,7 +10704,7 @@
   <w:abstractNum w:abstractNumId="16" w15:restartNumberingAfterBreak="0">
     <w:nsid w:val="34F01FD1"/>
     <w:multiLevelType w:val="hybridMultilevel"/>
-    <w:tmpl w:val="CED07716"/>
+    <w:tmpl w:val="2152C9CA"/>
     <w:lvl w:ilvl="0" w:tplc="04090001">
       <w:start w:val="1"/>
       <w:numFmt w:val="bullet"/>
@@ -10125,7 +10717,7 @@
         <w:rFonts w:ascii="Symbol" w:hAnsi="Symbol" w:hint="default"/>
       </w:rPr>
     </w:lvl>
-    <w:lvl w:ilvl="1" w:tplc="04090003" w:tentative="1">
+    <w:lvl w:ilvl="1" w:tplc="04090003">
       <w:start w:val="1"/>
       <w:numFmt w:val="bullet"/>
       <w:lvlText w:val="o"/>
@@ -13904,7 +14496,7 @@
 </file>
 
 <file path=customXml/itemProps1.xml><?xml version="1.0" encoding="utf-8"?>
-<ds:datastoreItem xmlns:ds="http://schemas.openxmlformats.org/officeDocument/2006/customXml" ds:itemID="{C0158956-5D3F-4675-9315-0E418E233A04}">
+<ds:datastoreItem xmlns:ds="http://schemas.openxmlformats.org/officeDocument/2006/customXml" ds:itemID="{0EC6B4AE-BDE3-424A-8C80-9C5914A00D55}">
   <ds:schemaRefs>
     <ds:schemaRef ds:uri="http://schemas.openxmlformats.org/officeDocument/2006/bibliography"/>
   </ds:schemaRefs>

</xml_diff>